<commit_message>
error with round fix
</commit_message>
<xml_diff>
--- a/report/Εργασία Εξαμήνου.docx
+++ b/report/Εργασία Εξαμήνου.docx
@@ -565,12 +565,14 @@
         </w:rPr>
         <w:t xml:space="preserve"> “</w:t>
       </w:r>
+      <w:proofErr w:type="spellStart"/>
       <w:r>
         <w:rPr>
           <w:szCs w:val="26"/>
         </w:rPr>
         <w:t>utf</w:t>
       </w:r>
+      <w:proofErr w:type="spellEnd"/>
       <w:r>
         <w:rPr>
           <w:szCs w:val="26"/>
@@ -1147,13 +1149,7 @@
         <w:rPr>
           <w:lang w:val="el-GR"/>
         </w:rPr>
-        <w:t>Καθαρισμός</w:t>
-      </w:r>
-      <w:r>
-        <w:rPr>
-          <w:lang w:val="el-GR"/>
-        </w:rPr>
-        <w:t xml:space="preserve"> </w:t>
+        <w:t xml:space="preserve">Καθαρισμός </w:t>
       </w:r>
     </w:p>
     <w:p>
@@ -1638,13 +1634,7 @@
         <w:rPr>
           <w:lang w:val="el-GR"/>
         </w:rPr>
-        <w:t>‘</w:t>
-      </w:r>
-      <w:r>
-        <w:rPr>
-          <w:lang w:val="el-GR"/>
-        </w:rPr>
-        <w:t>&gt;</w:t>
+        <w:t>‘&gt;</w:t>
       </w:r>
       <w:r>
         <w:t>T</w:t>
@@ -1659,19 +1649,7 @@
         <w:rPr>
           <w:lang w:val="el-GR"/>
         </w:rPr>
-        <w:t>Διαγραφή όσων κελιών είναι μ</w:t>
-      </w:r>
-      <w:r>
-        <w:rPr>
-          <w:lang w:val="el-GR"/>
-        </w:rPr>
-        <w:t>ικρότερα</w:t>
-      </w:r>
-      <w:r>
-        <w:rPr>
-          <w:lang w:val="el-GR"/>
-        </w:rPr>
-        <w:t xml:space="preserve"> του Τ</w:t>
+        <w:t>Διαγραφή όσων κελιών είναι μικρότερα του Τ</w:t>
       </w:r>
     </w:p>
     <w:p>
@@ -1755,19 +1733,7 @@
         <w:rPr>
           <w:lang w:val="el-GR"/>
         </w:rPr>
-        <w:t xml:space="preserve">Αλλαγή όσων κελιών είναι </w:t>
-      </w:r>
-      <w:r>
-        <w:rPr>
-          <w:lang w:val="el-GR"/>
-        </w:rPr>
-        <w:t>μικρότερα</w:t>
-      </w:r>
-      <w:r>
-        <w:rPr>
-          <w:lang w:val="el-GR"/>
-        </w:rPr>
-        <w:t xml:space="preserve"> του Τ σε Τ</w:t>
+        <w:t>Αλλαγή όσων κελιών είναι μικρότερα του Τ σε Τ</w:t>
       </w:r>
     </w:p>
     <w:p>
@@ -3122,7 +3088,22 @@
           <w:sz w:val="26"/>
           <w:szCs w:val="26"/>
         </w:rPr>
-        <w:t>Neural Network</w:t>
+        <w:t>Neural</w:t>
+      </w:r>
+      <w:r>
+        <w:rPr>
+          <w:sz w:val="26"/>
+          <w:szCs w:val="26"/>
+          <w:lang w:val="el-GR"/>
+        </w:rPr>
+        <w:t xml:space="preserve"> </w:t>
+      </w:r>
+      <w:r>
+        <w:rPr>
+          <w:sz w:val="26"/>
+          <w:szCs w:val="26"/>
+        </w:rPr>
+        <w:t>Network</w:t>
       </w:r>
     </w:p>
     <w:p>
@@ -3361,11 +3342,19 @@
           <w:lang w:val="el-GR"/>
         </w:rPr>
       </w:pPr>
-      <w:r>
-        <w:rPr>
-          <w:szCs w:val="26"/>
-        </w:rPr>
-        <w:t>Batchsize 64</w:t>
+      <w:proofErr w:type="spellStart"/>
+      <w:r>
+        <w:rPr>
+          <w:szCs w:val="26"/>
+        </w:rPr>
+        <w:t>Batchsize</w:t>
+      </w:r>
+      <w:proofErr w:type="spellEnd"/>
+      <w:r>
+        <w:rPr>
+          <w:szCs w:val="26"/>
+        </w:rPr>
+        <w:t xml:space="preserve"> 64</w:t>
       </w:r>
     </w:p>
     <w:p>
@@ -3638,9 +3627,9 @@
           <w:lang w:val="el-GR"/>
         </w:rPr>
         <w:drawing>
-          <wp:inline distT="0" distB="0" distL="0" distR="0" wp14:anchorId="5C18D3E7" wp14:editId="1B2DF4ED">
-            <wp:extent cx="2734057" cy="1200318"/>
-            <wp:effectExtent l="0" t="0" r="0" b="0"/>
+          <wp:inline distT="0" distB="0" distL="0" distR="0" wp14:anchorId="5C18D3E7" wp14:editId="3B4BCD8B">
+            <wp:extent cx="2734057" cy="1105640"/>
+            <wp:effectExtent l="0" t="0" r="9525" b="0"/>
             <wp:docPr id="1510307" name="Picture 21"/>
             <wp:cNvGraphicFramePr>
               <a:graphicFrameLocks xmlns:a="http://schemas.openxmlformats.org/drawingml/2006/main" noChangeAspect="1"/>
@@ -3649,7 +3638,7 @@
               <a:graphicData uri="http://schemas.openxmlformats.org/drawingml/2006/picture">
                 <pic:pic xmlns:pic="http://schemas.openxmlformats.org/drawingml/2006/picture">
                   <pic:nvPicPr>
-                    <pic:cNvPr id="1510307" name="Picture 1510307"/>
+                    <pic:cNvPr id="1510307" name="Picture 21"/>
                     <pic:cNvPicPr/>
                   </pic:nvPicPr>
                   <pic:blipFill>
@@ -3667,7 +3656,7 @@
                   <pic:spPr>
                     <a:xfrm>
                       <a:off x="0" y="0"/>
-                      <a:ext cx="2734057" cy="1200318"/>
+                      <a:ext cx="2734057" cy="1105640"/>
                     </a:xfrm>
                     <a:prstGeom prst="rect">
                       <a:avLst/>
@@ -3690,22 +3679,60 @@
         <w:rPr>
           <w:lang w:val="el-GR"/>
         </w:rPr>
-        <w:t xml:space="preserve">Όπου φαίνεται η αύξηση της ακρίβειας (κατά 2%) με τη χρήση του </w:t>
-      </w:r>
-      <w:r>
+        <w:t xml:space="preserve">Όπου φαίνεται η </w:t>
+      </w:r>
+      <w:r>
+        <w:rPr>
+          <w:b/>
+          <w:bCs/>
+          <w:lang w:val="el-GR"/>
+        </w:rPr>
+        <w:t xml:space="preserve">αύξηση της ακρίβειας (κατά </w:t>
+      </w:r>
+      <w:r>
+        <w:rPr>
+          <w:b/>
+          <w:bCs/>
+          <w:lang w:val="el-GR"/>
+        </w:rPr>
+        <w:t>1</w:t>
+      </w:r>
+      <w:r>
+        <w:rPr>
+          <w:b/>
+          <w:bCs/>
+          <w:lang w:val="el-GR"/>
+        </w:rPr>
+        <w:t>1</w:t>
+      </w:r>
+      <w:r>
+        <w:rPr>
+          <w:b/>
+          <w:bCs/>
+          <w:lang w:val="el-GR"/>
+        </w:rPr>
+        <w:t xml:space="preserve">%) με τη χρήση του </w:t>
+      </w:r>
+      <w:r>
+        <w:rPr>
+          <w:b/>
+          <w:bCs/>
+        </w:rPr>
         <w:t>dataset</w:t>
       </w:r>
       <w:r>
         <w:rPr>
-          <w:lang w:val="el-GR"/>
-        </w:rPr>
-        <w:t xml:space="preserve"> </w:t>
-      </w:r>
-      <w:r>
-        <w:rPr>
-          <w:lang w:val="el-GR"/>
-        </w:rPr>
-        <w:t xml:space="preserve">όπου οι τιμές συμπληρώθηκαν με τη χρήση νευρωνικού δικτύου έναντι απλών μέσω τιμών. </w:t>
+          <w:b/>
+          <w:bCs/>
+          <w:lang w:val="el-GR"/>
+        </w:rPr>
+        <w:t xml:space="preserve"> όπου οι τιμές συμπληρώθηκαν με τη χρήση νευρωνικού δικτύου</w:t>
+      </w:r>
+      <w:r>
+        <w:rPr>
+          <w:lang w:val="el-GR"/>
+        </w:rPr>
+        <w:t xml:space="preserve"> έναντι απλών μέσω τιμών. </w:t>
       </w:r>
     </w:p>
     <w:p>
@@ -4914,7 +4941,7 @@
           <w:lang w:val="el-GR"/>
         </w:rPr>
         <w:drawing>
-          <wp:inline distT="0" distB="0" distL="0" distR="0" wp14:anchorId="552AD64B" wp14:editId="6DE646D9">
+          <wp:inline distT="0" distB="0" distL="0" distR="0" wp14:anchorId="552AD64B" wp14:editId="6D199BDD">
             <wp:extent cx="5943600" cy="981710"/>
             <wp:effectExtent l="0" t="0" r="0" b="8890"/>
             <wp:docPr id="863184373" name="Picture 32" descr="A close up of a screen&#10;&#10;Description automatically generated"/>
@@ -5142,9 +5169,11 @@
         </w:rPr>
         <w:t xml:space="preserve">means και δοκιμάζουμε πολλαπλά πλήθη κεντροειδών. Αξιοποιούμε σε κάθε πιθανό πλήθος την μετρική της «αδράνειας» και το </w:t>
       </w:r>
+      <w:proofErr w:type="spellStart"/>
       <w:r>
         <w:t>sil</w:t>
       </w:r>
+      <w:proofErr w:type="spellEnd"/>
       <w:r>
         <w:rPr>
           <w:lang w:val="el-GR"/>
@@ -5157,9 +5186,11 @@
         </w:rPr>
         <w:t xml:space="preserve">index και τα τοποθετούμε σε γραφική παράσταση για να βρούμε τον αγκώνα του γραφήματος και το σχετικό </w:t>
       </w:r>
+      <w:proofErr w:type="spellStart"/>
       <w:r>
         <w:t>sil</w:t>
       </w:r>
+      <w:proofErr w:type="spellEnd"/>
       <w:r>
         <w:rPr>
           <w:lang w:val="el-GR"/>
@@ -5537,9 +5568,11 @@
         </w:rPr>
         <w:t xml:space="preserve"> κεντροειδή και το αντίστοιχο </w:t>
       </w:r>
+      <w:proofErr w:type="spellStart"/>
       <w:r>
         <w:t>sil</w:t>
       </w:r>
+      <w:proofErr w:type="spellEnd"/>
       <w:r>
         <w:rPr>
           <w:lang w:val="el-GR"/>
@@ -5636,7 +5669,19 @@
         <w:rPr>
           <w:lang w:val="el-GR"/>
         </w:rPr>
-        <w:t xml:space="preserve">και αν προσθέσουμε τα κεντροειδή θα παραμείνουν 10 αφού τόσα βρήκαμε και πριν το </w:t>
+        <w:t xml:space="preserve">και αν προσθέσουμε τα κεντροειδή θα παραμείνουν </w:t>
+      </w:r>
+      <w:r>
+        <w:rPr>
+          <w:lang w:val="el-GR"/>
+        </w:rPr>
+        <w:t>9</w:t>
+      </w:r>
+      <w:r>
+        <w:rPr>
+          <w:lang w:val="el-GR"/>
+        </w:rPr>
+        <w:t xml:space="preserve"> αφού τόσα βρήκαμε και πριν το </w:t>
       </w:r>
       <w:r>
         <w:t>dimensionality</w:t>
@@ -5810,9 +5855,11 @@
         </w:rPr>
         <w:t xml:space="preserve">Με 9 κεντροειδή και </w:t>
       </w:r>
+      <w:proofErr w:type="spellStart"/>
       <w:r>
         <w:t>sil</w:t>
       </w:r>
+      <w:proofErr w:type="spellEnd"/>
       <w:r>
         <w:rPr>
           <w:lang w:val="el-GR"/>

</xml_diff>